<commit_message>
Commit após a Aula 03 - DIV e semântica
</commit_message>
<xml_diff>
--- a/Module03/AULA01-HTML/Module 03 - HTML5-Atividade1-versao1.docx
+++ b/Module03/AULA01-HTML/Module 03 - HTML5-Atividade1-versao1.docx
@@ -310,6 +310,56 @@
         <w:jc w:val="both"/>
         <w:rPr>
           <w:rFonts w:ascii="Arial" w:hAnsi="Arial" w:cs="Arial"/>
+          <w:sz w:val="24"/>
+          <w:szCs w:val="24"/>
+        </w:rPr>
+      </w:pPr>
+    </w:p>
+    <w:p>
+      <w:pPr>
+        <w:jc w:val="both"/>
+        <w:rPr>
+          <w:rFonts w:ascii="Arial" w:hAnsi="Arial" w:cs="Arial"/>
+          <w:sz w:val="24"/>
+          <w:szCs w:val="24"/>
+        </w:rPr>
+      </w:pPr>
+    </w:p>
+    <w:p>
+      <w:pPr>
+        <w:jc w:val="both"/>
+        <w:rPr>
+          <w:rFonts w:ascii="Arial" w:hAnsi="Arial" w:cs="Arial"/>
+          <w:sz w:val="24"/>
+          <w:szCs w:val="24"/>
+        </w:rPr>
+      </w:pPr>
+    </w:p>
+    <w:p>
+      <w:pPr>
+        <w:jc w:val="both"/>
+        <w:rPr>
+          <w:rFonts w:ascii="Arial" w:hAnsi="Arial" w:cs="Arial"/>
+          <w:sz w:val="24"/>
+          <w:szCs w:val="24"/>
+        </w:rPr>
+      </w:pPr>
+    </w:p>
+    <w:p>
+      <w:pPr>
+        <w:jc w:val="both"/>
+        <w:rPr>
+          <w:rFonts w:ascii="Arial" w:hAnsi="Arial" w:cs="Arial"/>
+          <w:sz w:val="24"/>
+          <w:szCs w:val="24"/>
+        </w:rPr>
+      </w:pPr>
+    </w:p>
+    <w:p>
+      <w:pPr>
+        <w:jc w:val="both"/>
+        <w:rPr>
+          <w:rFonts w:ascii="Arial" w:hAnsi="Arial" w:cs="Arial"/>
           <w:b/>
           <w:sz w:val="24"/>
           <w:szCs w:val="24"/>
@@ -324,9 +374,9 @@
           <w:szCs w:val="24"/>
           <w:u w:val="single"/>
         </w:rPr>
-        <w:t xml:space="preserve">Google </w:t>
-      </w:r>
-      <w:proofErr w:type="spellStart"/>
+        <w:lastRenderedPageBreak/>
+        <w:t>Google chrome</w:t>
+      </w:r>
       <w:r>
         <w:rPr>
           <w:rFonts w:ascii="Arial" w:hAnsi="Arial" w:cs="Arial"/>
@@ -335,28 +385,169 @@
           <w:szCs w:val="24"/>
           <w:u w:val="single"/>
         </w:rPr>
-        <w:t>chrome</w:t>
-      </w:r>
-      <w:proofErr w:type="spellEnd"/>
+        <w:t xml:space="preserve"> (Porcentagem de uso 63,8%)</w:t>
+      </w:r>
+    </w:p>
+    <w:p>
+      <w:pPr>
+        <w:jc w:val="both"/>
+        <w:rPr>
+          <w:rFonts w:ascii="Arial" w:hAnsi="Arial" w:cs="Arial"/>
+          <w:sz w:val="24"/>
+          <w:szCs w:val="24"/>
+        </w:rPr>
+      </w:pPr>
       <w:r>
         <w:rPr>
           <w:rFonts w:ascii="Arial" w:hAnsi="Arial" w:cs="Arial"/>
           <w:b/>
           <w:sz w:val="24"/>
           <w:szCs w:val="24"/>
+        </w:rPr>
+        <w:t>Vantagens:</w:t>
+      </w:r>
+      <w:r>
+        <w:rPr>
+          <w:rFonts w:ascii="Arial" w:hAnsi="Arial" w:cs="Arial"/>
+          <w:sz w:val="24"/>
+          <w:szCs w:val="24"/>
+        </w:rPr>
+        <w:t xml:space="preserve"> </w:t>
+      </w:r>
+      <w:r>
+        <w:rPr>
+          <w:rFonts w:ascii="Arial" w:hAnsi="Arial" w:cs="Arial"/>
+          <w:sz w:val="24"/>
+          <w:szCs w:val="24"/>
+        </w:rPr>
+        <w:t>Compatibilidade entre plataformas e dispositivos do ecossistema</w:t>
+      </w:r>
+      <w:r>
+        <w:rPr>
+          <w:rFonts w:ascii="Arial" w:hAnsi="Arial" w:cs="Arial"/>
+          <w:sz w:val="24"/>
+          <w:szCs w:val="24"/>
+        </w:rPr>
+        <w:t xml:space="preserve">, </w:t>
+      </w:r>
+      <w:r>
+        <w:rPr>
+          <w:rFonts w:ascii="Arial" w:hAnsi="Arial" w:cs="Arial"/>
+          <w:sz w:val="24"/>
+          <w:szCs w:val="24"/>
+        </w:rPr>
+        <w:t>Sincronização automática via conta Google</w:t>
+      </w:r>
+      <w:r>
+        <w:rPr>
+          <w:rFonts w:ascii="Arial" w:hAnsi="Arial" w:cs="Arial"/>
+          <w:sz w:val="24"/>
+          <w:szCs w:val="24"/>
+        </w:rPr>
+        <w:t xml:space="preserve">, </w:t>
+      </w:r>
+      <w:r>
+        <w:rPr>
+          <w:rFonts w:ascii="Arial" w:hAnsi="Arial" w:cs="Arial"/>
+          <w:sz w:val="24"/>
+          <w:szCs w:val="24"/>
+        </w:rPr>
+        <w:t>Simplicidade e familiaridade de toda a UI</w:t>
+      </w:r>
+      <w:r>
+        <w:rPr>
+          <w:rFonts w:ascii="Arial" w:hAnsi="Arial" w:cs="Arial"/>
+          <w:sz w:val="24"/>
+          <w:szCs w:val="24"/>
+        </w:rPr>
+        <w:t xml:space="preserve">, </w:t>
+      </w:r>
+      <w:r>
+        <w:rPr>
+          <w:rFonts w:ascii="Arial" w:hAnsi="Arial" w:cs="Arial"/>
+          <w:sz w:val="24"/>
+          <w:szCs w:val="24"/>
+        </w:rPr>
+        <w:t>Pesquisa através da barra de endereços</w:t>
+      </w:r>
+      <w:r>
+        <w:rPr>
+          <w:rFonts w:ascii="Arial" w:hAnsi="Arial" w:cs="Arial"/>
+          <w:sz w:val="24"/>
+          <w:szCs w:val="24"/>
+        </w:rPr>
+        <w:t>.</w:t>
+      </w:r>
+    </w:p>
+    <w:p>
+      <w:pPr>
+        <w:jc w:val="both"/>
+        <w:rPr>
+          <w:rFonts w:ascii="Arial" w:hAnsi="Arial" w:cs="Arial"/>
+          <w:sz w:val="24"/>
+          <w:szCs w:val="24"/>
+        </w:rPr>
+      </w:pPr>
+      <w:r>
+        <w:rPr>
+          <w:rFonts w:ascii="Arial" w:hAnsi="Arial" w:cs="Arial"/>
+          <w:b/>
+          <w:sz w:val="24"/>
+          <w:szCs w:val="24"/>
+        </w:rPr>
+        <w:t>Desvantagens:</w:t>
+      </w:r>
+      <w:r>
+        <w:rPr>
+          <w:rFonts w:ascii="Arial" w:hAnsi="Arial" w:cs="Arial"/>
+          <w:sz w:val="24"/>
+          <w:szCs w:val="24"/>
+        </w:rPr>
+        <w:t xml:space="preserve"> </w:t>
+      </w:r>
+      <w:r>
+        <w:rPr>
+          <w:rFonts w:ascii="Arial" w:hAnsi="Arial" w:cs="Arial"/>
+          <w:sz w:val="24"/>
+          <w:szCs w:val="24"/>
+        </w:rPr>
+        <w:t>Versão para computadores não é tão rápida como a versão móvel</w:t>
+      </w:r>
+      <w:r>
+        <w:rPr>
+          <w:rFonts w:ascii="Arial" w:hAnsi="Arial" w:cs="Arial"/>
+          <w:sz w:val="24"/>
+          <w:szCs w:val="24"/>
+        </w:rPr>
+        <w:t xml:space="preserve">, </w:t>
+      </w:r>
+      <w:r>
+        <w:rPr>
+          <w:rFonts w:ascii="Arial" w:hAnsi="Arial" w:cs="Arial"/>
+          <w:sz w:val="24"/>
+          <w:szCs w:val="24"/>
+        </w:rPr>
+        <w:t>Tendência para consumir bastantes recursos do sistema</w:t>
+      </w:r>
+      <w:r>
+        <w:rPr>
+          <w:rFonts w:ascii="Arial" w:hAnsi="Arial" w:cs="Arial"/>
+          <w:sz w:val="24"/>
+          <w:szCs w:val="24"/>
+        </w:rPr>
+        <w:t>.</w:t>
+      </w:r>
+    </w:p>
+    <w:p>
+      <w:pPr>
+        <w:jc w:val="both"/>
+        <w:rPr>
+          <w:rFonts w:ascii="Arial" w:hAnsi="Arial" w:cs="Arial"/>
+          <w:b/>
+          <w:sz w:val="24"/>
+          <w:szCs w:val="24"/>
           <w:u w:val="single"/>
         </w:rPr>
-        <w:t xml:space="preserve"> (Porcentagem de uso 63,8%)</w:t>
-      </w:r>
-    </w:p>
-    <w:p>
-      <w:pPr>
-        <w:jc w:val="both"/>
-        <w:rPr>
-          <w:rFonts w:ascii="Arial" w:hAnsi="Arial" w:cs="Arial"/>
-          <w:sz w:val="24"/>
-          <w:szCs w:val="24"/>
-        </w:rPr>
       </w:pPr>
       <w:r>
         <w:rPr>
@@ -364,15 +555,40 @@
           <w:b/>
           <w:sz w:val="24"/>
           <w:szCs w:val="24"/>
+          <w:u w:val="single"/>
+        </w:rPr>
+        <w:t>Safari</w:t>
+      </w:r>
+      <w:r>
+        <w:rPr>
+          <w:rFonts w:ascii="Arial" w:hAnsi="Arial" w:cs="Arial"/>
+          <w:b/>
+          <w:sz w:val="24"/>
+          <w:szCs w:val="24"/>
+          <w:u w:val="single"/>
+        </w:rPr>
+        <w:t xml:space="preserve"> (Porcentagem de uso 19,6%)</w:t>
+      </w:r>
+    </w:p>
+    <w:p>
+      <w:pPr>
+        <w:jc w:val="both"/>
+        <w:rPr>
+          <w:rFonts w:ascii="Arial" w:hAnsi="Arial" w:cs="Arial"/>
+          <w:sz w:val="24"/>
+          <w:szCs w:val="24"/>
+        </w:rPr>
+      </w:pPr>
+      <w:r>
+        <w:rPr>
+          <w:rFonts w:ascii="Arial" w:hAnsi="Arial" w:cs="Arial"/>
+          <w:b/>
+          <w:sz w:val="24"/>
+          <w:szCs w:val="24"/>
         </w:rPr>
         <w:t>Vantagens:</w:t>
       </w:r>
       <w:r>
-        <w:rPr>
-          <w:rFonts w:ascii="Arial" w:hAnsi="Arial" w:cs="Arial"/>
-          <w:sz w:val="24"/>
-          <w:szCs w:val="24"/>
-        </w:rPr>
         <w:t xml:space="preserve"> </w:t>
       </w:r>
       <w:r>
@@ -381,7 +597,15 @@
           <w:sz w:val="24"/>
           <w:szCs w:val="24"/>
         </w:rPr>
-        <w:t>Compatibilidade entre plataformas e dispositivos do ecossistema</w:t>
+        <w:t>Concebido de raiz para dispositivos Appl</w:t>
+      </w:r>
+      <w:r>
+        <w:rPr>
+          <w:rFonts w:ascii="Arial" w:hAnsi="Arial" w:cs="Arial"/>
+          <w:sz w:val="24"/>
+          <w:szCs w:val="24"/>
+        </w:rPr>
+        <w:t>e</w:t>
       </w:r>
       <w:r>
         <w:rPr>
@@ -397,7 +621,7 @@
           <w:sz w:val="24"/>
           <w:szCs w:val="24"/>
         </w:rPr>
-        <w:t>Sincronização automática via conta Google</w:t>
+        <w:t>Browser muito rápido a abrir páginas, seja em macOS ou iOS</w:t>
       </w:r>
       <w:r>
         <w:rPr>
@@ -413,7 +637,58 @@
           <w:sz w:val="24"/>
           <w:szCs w:val="24"/>
         </w:rPr>
-        <w:t>Simplicidade e familiaridade de toda a UI</w:t>
+        <w:t>intuitivo</w:t>
+      </w:r>
+      <w:r>
+        <w:rPr>
+          <w:rFonts w:ascii="Arial" w:hAnsi="Arial" w:cs="Arial"/>
+          <w:sz w:val="24"/>
+          <w:szCs w:val="24"/>
+        </w:rPr>
+        <w:t>, de utilização simples e prática</w:t>
+      </w:r>
+      <w:r>
+        <w:rPr>
+          <w:rFonts w:ascii="Arial" w:hAnsi="Arial" w:cs="Arial"/>
+          <w:sz w:val="24"/>
+          <w:szCs w:val="24"/>
+        </w:rPr>
+        <w:t>.</w:t>
+      </w:r>
+    </w:p>
+    <w:p>
+      <w:pPr>
+        <w:jc w:val="both"/>
+        <w:rPr>
+          <w:rFonts w:ascii="Arial" w:hAnsi="Arial" w:cs="Arial"/>
+          <w:sz w:val="24"/>
+          <w:szCs w:val="24"/>
+        </w:rPr>
+      </w:pPr>
+      <w:r>
+        <w:rPr>
+          <w:rFonts w:ascii="Arial" w:hAnsi="Arial" w:cs="Arial"/>
+          <w:b/>
+          <w:sz w:val="24"/>
+          <w:szCs w:val="24"/>
+        </w:rPr>
+        <w:t>Desvantagens:</w:t>
+      </w:r>
+      <w:r>
+        <w:rPr>
+          <w:rFonts w:ascii="Segoe UI Emoji" w:hAnsi="Segoe UI Emoji" w:cs="Segoe UI Emoji"/>
+          <w:sz w:val="24"/>
+          <w:szCs w:val="24"/>
+        </w:rPr>
+        <w:t xml:space="preserve"> </w:t>
+      </w:r>
+      <w:r>
+        <w:rPr>
+          <w:rFonts w:ascii="Arial" w:hAnsi="Arial" w:cs="Arial"/>
+          <w:sz w:val="24"/>
+          <w:szCs w:val="24"/>
+        </w:rPr>
+        <w:t>Pouco personalizável ao nível das barras de ferramentas</w:t>
       </w:r>
       <w:r>
         <w:rPr>
@@ -423,13 +698,23 @@
         </w:rPr>
         <w:t xml:space="preserve">, </w:t>
       </w:r>
-      <w:r>
-        <w:rPr>
-          <w:rFonts w:ascii="Arial" w:hAnsi="Arial" w:cs="Arial"/>
-          <w:sz w:val="24"/>
-          <w:szCs w:val="24"/>
-        </w:rPr>
-        <w:t>Pesquisa através da barra de endereços</w:t>
+      <w:proofErr w:type="gramStart"/>
+      <w:r>
+        <w:rPr>
+          <w:rFonts w:ascii="Arial" w:hAnsi="Arial" w:cs="Arial"/>
+          <w:sz w:val="24"/>
+          <w:szCs w:val="24"/>
+        </w:rPr>
+        <w:t>É</w:t>
+      </w:r>
+      <w:proofErr w:type="gramEnd"/>
+      <w:r>
+        <w:rPr>
+          <w:rFonts w:ascii="Arial" w:hAnsi="Arial" w:cs="Arial"/>
+          <w:sz w:val="24"/>
+          <w:szCs w:val="24"/>
+        </w:rPr>
+        <w:t xml:space="preserve"> possível usar a Siri no Safari para iOS, não para macOS</w:t>
       </w:r>
       <w:r>
         <w:rPr>
@@ -445,16 +730,131 @@
         <w:jc w:val="both"/>
         <w:rPr>
           <w:rFonts w:ascii="Arial" w:hAnsi="Arial" w:cs="Arial"/>
-          <w:sz w:val="24"/>
-          <w:szCs w:val="24"/>
-        </w:rPr>
-      </w:pPr>
-      <w:r>
-        <w:rPr>
-          <w:rFonts w:ascii="Arial" w:hAnsi="Arial" w:cs="Arial"/>
           <w:b/>
           <w:sz w:val="24"/>
           <w:szCs w:val="24"/>
+          <w:u w:val="single"/>
+        </w:rPr>
+      </w:pPr>
+      <w:r>
+        <w:rPr>
+          <w:rFonts w:ascii="Arial" w:hAnsi="Arial" w:cs="Arial"/>
+          <w:b/>
+          <w:sz w:val="24"/>
+          <w:szCs w:val="24"/>
+          <w:u w:val="single"/>
+        </w:rPr>
+        <w:t>Edge</w:t>
+      </w:r>
+      <w:r>
+        <w:rPr>
+          <w:rFonts w:ascii="Arial" w:hAnsi="Arial" w:cs="Arial"/>
+          <w:b/>
+          <w:sz w:val="24"/>
+          <w:szCs w:val="24"/>
+          <w:u w:val="single"/>
+        </w:rPr>
+        <w:t xml:space="preserve"> (Porcentagem de uso 4,0%)</w:t>
+      </w:r>
+    </w:p>
+    <w:p>
+      <w:pPr>
+        <w:jc w:val="both"/>
+        <w:rPr>
+          <w:rFonts w:ascii="Arial" w:hAnsi="Arial" w:cs="Arial"/>
+          <w:sz w:val="24"/>
+          <w:szCs w:val="24"/>
+        </w:rPr>
+      </w:pPr>
+      <w:r>
+        <w:rPr>
+          <w:rFonts w:ascii="Arial" w:hAnsi="Arial" w:cs="Arial"/>
+          <w:b/>
+          <w:sz w:val="24"/>
+          <w:szCs w:val="24"/>
+        </w:rPr>
+        <w:t>Vantagens:</w:t>
+      </w:r>
+      <w:r>
+        <w:rPr>
+          <w:rFonts w:ascii="Arial" w:hAnsi="Arial" w:cs="Arial"/>
+          <w:sz w:val="24"/>
+          <w:szCs w:val="24"/>
+        </w:rPr>
+        <w:t xml:space="preserve"> á vem instalado nos computadores Windows</w:t>
+      </w:r>
+      <w:r>
+        <w:rPr>
+          <w:rFonts w:ascii="Arial" w:hAnsi="Arial" w:cs="Arial"/>
+          <w:sz w:val="24"/>
+          <w:szCs w:val="24"/>
+        </w:rPr>
+        <w:t xml:space="preserve">, </w:t>
+      </w:r>
+      <w:r>
+        <w:rPr>
+          <w:rFonts w:ascii="Arial" w:hAnsi="Arial" w:cs="Arial"/>
+          <w:sz w:val="24"/>
+          <w:szCs w:val="24"/>
+        </w:rPr>
+        <w:t>UI familiar e bastante intuitiva, ainda que algo saturada</w:t>
+      </w:r>
+      <w:r>
+        <w:rPr>
+          <w:rFonts w:ascii="Arial" w:hAnsi="Arial" w:cs="Arial"/>
+          <w:sz w:val="24"/>
+          <w:szCs w:val="24"/>
+        </w:rPr>
+        <w:t xml:space="preserve">, </w:t>
+      </w:r>
+      <w:r>
+        <w:rPr>
+          <w:rFonts w:ascii="Arial" w:hAnsi="Arial" w:cs="Arial"/>
+          <w:sz w:val="24"/>
+          <w:szCs w:val="24"/>
+        </w:rPr>
+        <w:t xml:space="preserve">Versão para computadores está a ser </w:t>
+      </w:r>
+      <w:r>
+        <w:rPr>
+          <w:rFonts w:ascii="Arial" w:hAnsi="Arial" w:cs="Arial"/>
+          <w:sz w:val="24"/>
+          <w:szCs w:val="24"/>
+        </w:rPr>
+        <w:t xml:space="preserve">reconstruída, </w:t>
+      </w:r>
+      <w:r>
+        <w:rPr>
+          <w:rFonts w:ascii="Arial" w:hAnsi="Arial" w:cs="Arial"/>
+          <w:sz w:val="24"/>
+          <w:szCs w:val="24"/>
+        </w:rPr>
+        <w:t>Versão mobile é rápida, familiar e com várias opções</w:t>
+      </w:r>
+      <w:r>
+        <w:rPr>
+          <w:rFonts w:ascii="Arial" w:hAnsi="Arial" w:cs="Arial"/>
+          <w:sz w:val="24"/>
+          <w:szCs w:val="24"/>
+        </w:rPr>
+        <w:t>.</w:t>
+      </w:r>
+    </w:p>
+    <w:p>
+      <w:pPr>
+        <w:jc w:val="both"/>
+        <w:rPr>
+          <w:rFonts w:ascii="Arial" w:hAnsi="Arial" w:cs="Arial"/>
+          <w:sz w:val="24"/>
+          <w:szCs w:val="24"/>
+        </w:rPr>
+      </w:pPr>
+      <w:r>
+        <w:rPr>
+          <w:rFonts w:ascii="Arial" w:hAnsi="Arial" w:cs="Arial"/>
+          <w:b/>
+          <w:sz w:val="24"/>
+          <w:szCs w:val="24"/>
         </w:rPr>
         <w:t>Desvantagens:</w:t>
       </w:r>
@@ -472,7 +872,77 @@
           <w:sz w:val="24"/>
           <w:szCs w:val="24"/>
         </w:rPr>
-        <w:t>Versão para computadores não é tão rápida como a versão móvel</w:t>
+        <w:t>Não há, para já, uma equivalência entre ambas as versões</w:t>
+      </w:r>
+      <w:r>
+        <w:rPr>
+          <w:rFonts w:ascii="Arial" w:hAnsi="Arial" w:cs="Arial"/>
+          <w:sz w:val="24"/>
+          <w:szCs w:val="24"/>
+        </w:rPr>
+        <w:t>.</w:t>
+      </w:r>
+    </w:p>
+    <w:p>
+      <w:pPr>
+        <w:jc w:val="both"/>
+        <w:rPr>
+          <w:rFonts w:ascii="Arial" w:hAnsi="Arial" w:cs="Arial"/>
+          <w:b/>
+          <w:sz w:val="24"/>
+          <w:szCs w:val="24"/>
+          <w:u w:val="single"/>
+        </w:rPr>
+      </w:pPr>
+      <w:r>
+        <w:rPr>
+          <w:rFonts w:ascii="Arial" w:hAnsi="Arial" w:cs="Arial"/>
+          <w:b/>
+          <w:sz w:val="24"/>
+          <w:szCs w:val="24"/>
+          <w:u w:val="single"/>
+        </w:rPr>
+        <w:t>Firefox</w:t>
+      </w:r>
+      <w:r>
+        <w:rPr>
+          <w:rFonts w:ascii="Arial" w:hAnsi="Arial" w:cs="Arial"/>
+          <w:b/>
+          <w:sz w:val="24"/>
+          <w:szCs w:val="24"/>
+          <w:u w:val="single"/>
+        </w:rPr>
+        <w:t xml:space="preserve"> (Porcentagem de uso 3,9%)</w:t>
+      </w:r>
+    </w:p>
+    <w:p>
+      <w:pPr>
+        <w:jc w:val="both"/>
+        <w:rPr>
+          <w:rFonts w:ascii="Arial" w:hAnsi="Arial" w:cs="Arial"/>
+          <w:sz w:val="24"/>
+          <w:szCs w:val="24"/>
+        </w:rPr>
+      </w:pPr>
+      <w:r>
+        <w:rPr>
+          <w:rFonts w:ascii="Arial" w:hAnsi="Arial" w:cs="Arial"/>
+          <w:b/>
+          <w:sz w:val="24"/>
+          <w:szCs w:val="24"/>
+        </w:rPr>
+        <w:t>Vantagens:</w:t>
+      </w:r>
+      <w:r>
+        <w:t xml:space="preserve"> </w:t>
+      </w:r>
+      <w:r>
+        <w:rPr>
+          <w:rFonts w:ascii="Arial" w:hAnsi="Arial" w:cs="Arial"/>
+          <w:sz w:val="24"/>
+          <w:szCs w:val="24"/>
+        </w:rPr>
+        <w:t>Navegação rápida pela Web</w:t>
       </w:r>
       <w:r>
         <w:rPr>
@@ -488,7 +958,23 @@
           <w:sz w:val="24"/>
           <w:szCs w:val="24"/>
         </w:rPr>
-        <w:t>Tendência para consumir bastantes recursos do sistema</w:t>
+        <w:t>Capaz de bloquear eficazmente Malware</w:t>
+      </w:r>
+      <w:r>
+        <w:rPr>
+          <w:rFonts w:ascii="Arial" w:hAnsi="Arial" w:cs="Arial"/>
+          <w:sz w:val="24"/>
+          <w:szCs w:val="24"/>
+        </w:rPr>
+        <w:t xml:space="preserve">, </w:t>
+      </w:r>
+      <w:r>
+        <w:rPr>
+          <w:rFonts w:ascii="Arial" w:hAnsi="Arial" w:cs="Arial"/>
+          <w:sz w:val="24"/>
+          <w:szCs w:val="24"/>
+        </w:rPr>
+        <w:t>Modo de navegação privada + Proteção contra monitorização</w:t>
       </w:r>
       <w:r>
         <w:rPr>
@@ -504,9 +990,70 @@
         <w:jc w:val="both"/>
         <w:rPr>
           <w:rFonts w:ascii="Arial" w:hAnsi="Arial" w:cs="Arial"/>
+          <w:sz w:val="24"/>
+          <w:szCs w:val="24"/>
+        </w:rPr>
+      </w:pPr>
+      <w:r>
+        <w:rPr>
+          <w:rFonts w:ascii="Arial" w:hAnsi="Arial" w:cs="Arial"/>
           <w:b/>
           <w:sz w:val="24"/>
           <w:szCs w:val="24"/>
+        </w:rPr>
+        <w:t>Desvantagens:</w:t>
+      </w:r>
+      <w:r>
+        <w:rPr>
+          <w:rFonts w:ascii="Arial" w:hAnsi="Arial" w:cs="Arial"/>
+          <w:sz w:val="24"/>
+          <w:szCs w:val="24"/>
+        </w:rPr>
+        <w:t xml:space="preserve"> Apresenta (alguma) publicidade na página inicial</w:t>
+      </w:r>
+      <w:r>
+        <w:rPr>
+          <w:rFonts w:ascii="Arial" w:hAnsi="Arial" w:cs="Arial"/>
+          <w:sz w:val="24"/>
+          <w:szCs w:val="24"/>
+        </w:rPr>
+        <w:t xml:space="preserve">, </w:t>
+      </w:r>
+      <w:proofErr w:type="gramStart"/>
+      <w:r>
+        <w:rPr>
+          <w:rFonts w:ascii="Arial" w:hAnsi="Arial" w:cs="Arial"/>
+          <w:sz w:val="24"/>
+          <w:szCs w:val="24"/>
+        </w:rPr>
+        <w:t>Não</w:t>
+      </w:r>
+      <w:proofErr w:type="gramEnd"/>
+      <w:r>
+        <w:rPr>
+          <w:rFonts w:ascii="Arial" w:hAnsi="Arial" w:cs="Arial"/>
+          <w:sz w:val="24"/>
+          <w:szCs w:val="24"/>
+        </w:rPr>
+        <w:t xml:space="preserve"> é fácil encontrar os marcadores</w:t>
+      </w:r>
+      <w:r>
+        <w:rPr>
+          <w:rFonts w:ascii="Arial" w:hAnsi="Arial" w:cs="Arial"/>
+          <w:sz w:val="24"/>
+          <w:szCs w:val="24"/>
+        </w:rPr>
+        <w:t>.</w:t>
+      </w:r>
+    </w:p>
+    <w:p>
+      <w:pPr>
+        <w:jc w:val="both"/>
+        <w:rPr>
+          <w:rFonts w:ascii="Arial" w:hAnsi="Arial" w:cs="Arial"/>
+          <w:b/>
+          <w:sz w:val="24"/>
+          <w:szCs w:val="24"/>
           <w:u w:val="single"/>
         </w:rPr>
       </w:pPr>
@@ -518,869 +1065,193 @@
           <w:szCs w:val="24"/>
           <w:u w:val="single"/>
         </w:rPr>
+        <w:t>Opera</w:t>
+      </w:r>
+      <w:r>
+        <w:rPr>
+          <w:rFonts w:ascii="Arial" w:hAnsi="Arial" w:cs="Arial"/>
+          <w:b/>
+          <w:sz w:val="24"/>
+          <w:szCs w:val="24"/>
+          <w:u w:val="single"/>
+        </w:rPr>
+        <w:t xml:space="preserve"> (Porcentagem de uso 2,4%)</w:t>
+      </w:r>
+    </w:p>
+    <w:p>
+      <w:pPr>
+        <w:jc w:val="both"/>
+        <w:rPr>
+          <w:rFonts w:ascii="Arial" w:hAnsi="Arial" w:cs="Arial"/>
+          <w:sz w:val="24"/>
+          <w:szCs w:val="24"/>
+        </w:rPr>
+      </w:pPr>
+      <w:r>
+        <w:rPr>
+          <w:rFonts w:ascii="Arial" w:hAnsi="Arial" w:cs="Arial"/>
+          <w:b/>
+          <w:sz w:val="24"/>
+          <w:szCs w:val="24"/>
+        </w:rPr>
+        <w:t>Vantagens:</w:t>
+      </w:r>
+      <w:r>
+        <w:rPr>
+          <w:rFonts w:ascii="Segoe UI Emoji" w:hAnsi="Segoe UI Emoji" w:cs="Segoe UI Emoji"/>
+          <w:sz w:val="24"/>
+          <w:szCs w:val="24"/>
+        </w:rPr>
+        <w:t xml:space="preserve"> </w:t>
+      </w:r>
+      <w:r>
+        <w:rPr>
+          <w:rFonts w:ascii="Arial" w:hAnsi="Arial" w:cs="Arial"/>
+          <w:sz w:val="24"/>
+          <w:szCs w:val="24"/>
+        </w:rPr>
+        <w:t>Barra de endereços pode ser usada para fazer pesquisas</w:t>
+      </w:r>
+      <w:r>
+        <w:rPr>
+          <w:rFonts w:ascii="Arial" w:hAnsi="Arial" w:cs="Arial"/>
+          <w:sz w:val="24"/>
+          <w:szCs w:val="24"/>
+        </w:rPr>
+        <w:t xml:space="preserve">, </w:t>
+      </w:r>
+      <w:r>
+        <w:rPr>
+          <w:rFonts w:ascii="Arial" w:hAnsi="Arial" w:cs="Arial"/>
+          <w:sz w:val="24"/>
+          <w:szCs w:val="24"/>
+        </w:rPr>
+        <w:t>Barra lateral para organização de marcadores / favoritos, etc</w:t>
+      </w:r>
+      <w:r>
+        <w:rPr>
+          <w:rFonts w:ascii="Arial" w:hAnsi="Arial" w:cs="Arial"/>
+          <w:sz w:val="24"/>
+          <w:szCs w:val="24"/>
+        </w:rPr>
+        <w:t xml:space="preserve">., </w:t>
+      </w:r>
+      <w:r>
+        <w:rPr>
+          <w:rFonts w:ascii="Arial" w:hAnsi="Arial" w:cs="Arial"/>
+          <w:sz w:val="24"/>
+          <w:szCs w:val="24"/>
+        </w:rPr>
+        <w:t>VPN incluída e versões otimizadas para mobile</w:t>
+      </w:r>
+      <w:r>
+        <w:rPr>
+          <w:rFonts w:ascii="Arial" w:hAnsi="Arial" w:cs="Arial"/>
+          <w:sz w:val="24"/>
+          <w:szCs w:val="24"/>
+        </w:rPr>
+        <w:t>.</w:t>
+      </w:r>
+    </w:p>
+    <w:p>
+      <w:pPr>
+        <w:jc w:val="both"/>
+        <w:rPr>
+          <w:rFonts w:ascii="Arial" w:hAnsi="Arial" w:cs="Arial"/>
+          <w:sz w:val="24"/>
+          <w:szCs w:val="24"/>
+        </w:rPr>
+      </w:pPr>
+      <w:r>
+        <w:rPr>
+          <w:rFonts w:ascii="Arial" w:hAnsi="Arial" w:cs="Arial"/>
+          <w:b/>
+          <w:sz w:val="24"/>
+          <w:szCs w:val="24"/>
+        </w:rPr>
+        <w:t>Desvantagens:</w:t>
+      </w:r>
+      <w:r>
+        <w:rPr>
+          <w:rFonts w:ascii="Arial" w:hAnsi="Arial" w:cs="Arial"/>
+          <w:sz w:val="24"/>
+          <w:szCs w:val="24"/>
+        </w:rPr>
+        <w:t xml:space="preserve"> </w:t>
+      </w:r>
+      <w:r>
+        <w:rPr>
+          <w:rFonts w:ascii="Arial" w:hAnsi="Arial" w:cs="Arial"/>
+          <w:sz w:val="24"/>
+          <w:szCs w:val="24"/>
+        </w:rPr>
+        <w:t>Existem navegadores mais rápidos</w:t>
+      </w:r>
+      <w:r>
+        <w:rPr>
+          <w:rFonts w:ascii="Arial" w:hAnsi="Arial" w:cs="Arial"/>
+          <w:sz w:val="24"/>
+          <w:szCs w:val="24"/>
+        </w:rPr>
+        <w:t xml:space="preserve">, </w:t>
+      </w:r>
+      <w:r>
+        <w:rPr>
+          <w:rFonts w:ascii="Arial" w:hAnsi="Arial" w:cs="Arial"/>
+          <w:sz w:val="24"/>
+          <w:szCs w:val="24"/>
+        </w:rPr>
+        <w:t>UI inovadora, mas pode ser confusa para alguns utilizadores</w:t>
+      </w:r>
+      <w:r>
+        <w:rPr>
+          <w:rFonts w:ascii="Arial" w:hAnsi="Arial" w:cs="Arial"/>
+          <w:sz w:val="24"/>
+          <w:szCs w:val="24"/>
+        </w:rPr>
+        <w:t>.</w:t>
+      </w:r>
+    </w:p>
+    <w:p>
+      <w:pPr>
+        <w:jc w:val="both"/>
+        <w:rPr>
+          <w:rFonts w:ascii="Arial" w:hAnsi="Arial" w:cs="Arial"/>
+          <w:sz w:val="24"/>
+          <w:szCs w:val="24"/>
+        </w:rPr>
+      </w:pPr>
+      <w:r>
+        <w:rPr>
+          <w:rFonts w:ascii="Arial" w:hAnsi="Arial" w:cs="Arial"/>
+          <w:sz w:val="24"/>
+          <w:szCs w:val="24"/>
+        </w:rPr>
+        <w:t>Q3) Atualmente, há quatro navegadores web instalados: Google Chrome, Firefox, Opera GX e Edge</w:t>
+      </w:r>
+      <w:r>
+        <w:rPr>
+          <w:rFonts w:ascii="Arial" w:hAnsi="Arial" w:cs="Arial"/>
+          <w:sz w:val="24"/>
+          <w:szCs w:val="24"/>
+        </w:rPr>
+        <w:t>, conforme apresentado na imagem abaixo:</w:t>
+      </w:r>
+    </w:p>
+    <w:p>
+      <w:pPr>
+        <w:jc w:val="both"/>
+        <w:rPr>
+          <w:rFonts w:ascii="Arial" w:hAnsi="Arial" w:cs="Arial"/>
+          <w:sz w:val="24"/>
+          <w:szCs w:val="24"/>
+        </w:rPr>
+      </w:pPr>
+      <w:r>
+        <w:rPr>
+          <w:noProof/>
+        </w:rPr>
         <w:lastRenderedPageBreak/>
-        <w:t>Safari</w:t>
-      </w:r>
-      <w:r>
-        <w:rPr>
-          <w:rFonts w:ascii="Arial" w:hAnsi="Arial" w:cs="Arial"/>
-          <w:b/>
-          <w:sz w:val="24"/>
-          <w:szCs w:val="24"/>
-          <w:u w:val="single"/>
-        </w:rPr>
-        <w:t xml:space="preserve"> </w:t>
-      </w:r>
-      <w:r>
-        <w:rPr>
-          <w:rFonts w:ascii="Arial" w:hAnsi="Arial" w:cs="Arial"/>
-          <w:b/>
-          <w:sz w:val="24"/>
-          <w:szCs w:val="24"/>
-          <w:u w:val="single"/>
-        </w:rPr>
-        <w:t xml:space="preserve">(Porcentagem de uso </w:t>
-      </w:r>
-      <w:r>
-        <w:rPr>
-          <w:rFonts w:ascii="Arial" w:hAnsi="Arial" w:cs="Arial"/>
-          <w:b/>
-          <w:sz w:val="24"/>
-          <w:szCs w:val="24"/>
-          <w:u w:val="single"/>
-        </w:rPr>
-        <w:t>19,6</w:t>
-      </w:r>
-      <w:r>
-        <w:rPr>
-          <w:rFonts w:ascii="Arial" w:hAnsi="Arial" w:cs="Arial"/>
-          <w:b/>
-          <w:sz w:val="24"/>
-          <w:szCs w:val="24"/>
-          <w:u w:val="single"/>
-        </w:rPr>
-        <w:t>%)</w:t>
-      </w:r>
-    </w:p>
-    <w:p>
-      <w:pPr>
-        <w:jc w:val="both"/>
-        <w:rPr>
-          <w:rFonts w:ascii="Arial" w:hAnsi="Arial" w:cs="Arial"/>
-          <w:sz w:val="24"/>
-          <w:szCs w:val="24"/>
-        </w:rPr>
-      </w:pPr>
-      <w:r>
-        <w:rPr>
-          <w:rFonts w:ascii="Arial" w:hAnsi="Arial" w:cs="Arial"/>
-          <w:b/>
-          <w:sz w:val="24"/>
-          <w:szCs w:val="24"/>
-        </w:rPr>
-        <w:t>Vantagens:</w:t>
-      </w:r>
-      <w:r>
-        <w:t xml:space="preserve"> </w:t>
-      </w:r>
-      <w:r>
-        <w:rPr>
-          <w:rFonts w:ascii="Arial" w:hAnsi="Arial" w:cs="Arial"/>
-          <w:sz w:val="24"/>
-          <w:szCs w:val="24"/>
-        </w:rPr>
-        <w:t>Concebido de raiz para dispositivos Appl</w:t>
-      </w:r>
-      <w:r>
-        <w:rPr>
-          <w:rFonts w:ascii="Arial" w:hAnsi="Arial" w:cs="Arial"/>
-          <w:sz w:val="24"/>
-          <w:szCs w:val="24"/>
-        </w:rPr>
-        <w:t>e</w:t>
-      </w:r>
-      <w:r>
-        <w:rPr>
-          <w:rFonts w:ascii="Arial" w:hAnsi="Arial" w:cs="Arial"/>
-          <w:sz w:val="24"/>
-          <w:szCs w:val="24"/>
-        </w:rPr>
-        <w:t xml:space="preserve">, </w:t>
-      </w:r>
-      <w:r>
-        <w:rPr>
-          <w:rFonts w:ascii="Arial" w:hAnsi="Arial" w:cs="Arial"/>
-          <w:sz w:val="24"/>
-          <w:szCs w:val="24"/>
-        </w:rPr>
-        <w:t xml:space="preserve">Browser muito rápido a abrir páginas, seja em </w:t>
-      </w:r>
-      <w:proofErr w:type="spellStart"/>
-      <w:r>
-        <w:rPr>
-          <w:rFonts w:ascii="Arial" w:hAnsi="Arial" w:cs="Arial"/>
-          <w:sz w:val="24"/>
-          <w:szCs w:val="24"/>
-        </w:rPr>
-        <w:t>macOS</w:t>
-      </w:r>
-      <w:proofErr w:type="spellEnd"/>
-      <w:r>
-        <w:rPr>
-          <w:rFonts w:ascii="Arial" w:hAnsi="Arial" w:cs="Arial"/>
-          <w:sz w:val="24"/>
-          <w:szCs w:val="24"/>
-        </w:rPr>
-        <w:t xml:space="preserve"> ou iOS</w:t>
-      </w:r>
-      <w:r>
-        <w:rPr>
-          <w:rFonts w:ascii="Arial" w:hAnsi="Arial" w:cs="Arial"/>
-          <w:sz w:val="24"/>
-          <w:szCs w:val="24"/>
-        </w:rPr>
-        <w:t xml:space="preserve">, </w:t>
-      </w:r>
-      <w:proofErr w:type="gramStart"/>
-      <w:r>
-        <w:rPr>
-          <w:rFonts w:ascii="Arial" w:hAnsi="Arial" w:cs="Arial"/>
-          <w:sz w:val="24"/>
-          <w:szCs w:val="24"/>
-        </w:rPr>
-        <w:t>Intuitivo</w:t>
-      </w:r>
-      <w:proofErr w:type="gramEnd"/>
-      <w:r>
-        <w:rPr>
-          <w:rFonts w:ascii="Arial" w:hAnsi="Arial" w:cs="Arial"/>
-          <w:sz w:val="24"/>
-          <w:szCs w:val="24"/>
-        </w:rPr>
-        <w:t>, de utilização simples e prática</w:t>
-      </w:r>
-      <w:r>
-        <w:rPr>
-          <w:rFonts w:ascii="Arial" w:hAnsi="Arial" w:cs="Arial"/>
-          <w:sz w:val="24"/>
-          <w:szCs w:val="24"/>
-        </w:rPr>
-        <w:t>.</w:t>
-      </w:r>
-    </w:p>
-    <w:p>
-      <w:pPr>
-        <w:jc w:val="both"/>
-        <w:rPr>
-          <w:rFonts w:ascii="Arial" w:hAnsi="Arial" w:cs="Arial"/>
-          <w:sz w:val="24"/>
-          <w:szCs w:val="24"/>
-        </w:rPr>
-      </w:pPr>
-      <w:r>
-        <w:rPr>
-          <w:rFonts w:ascii="Arial" w:hAnsi="Arial" w:cs="Arial"/>
-          <w:b/>
-          <w:sz w:val="24"/>
-          <w:szCs w:val="24"/>
-        </w:rPr>
-        <w:t>Desvantagens:</w:t>
-      </w:r>
-      <w:r>
-        <w:rPr>
-          <w:rFonts w:ascii="Segoe UI Emoji" w:hAnsi="Segoe UI Emoji" w:cs="Segoe UI Emoji"/>
-          <w:sz w:val="24"/>
-          <w:szCs w:val="24"/>
-        </w:rPr>
-        <w:t xml:space="preserve"> </w:t>
-      </w:r>
-      <w:r>
-        <w:rPr>
-          <w:rFonts w:ascii="Arial" w:hAnsi="Arial" w:cs="Arial"/>
-          <w:sz w:val="24"/>
-          <w:szCs w:val="24"/>
-        </w:rPr>
-        <w:t>Pouco personalizável ao nível das barras de ferramentas</w:t>
-      </w:r>
-      <w:r>
-        <w:rPr>
-          <w:rFonts w:ascii="Arial" w:hAnsi="Arial" w:cs="Arial"/>
-          <w:sz w:val="24"/>
-          <w:szCs w:val="24"/>
-        </w:rPr>
-        <w:t xml:space="preserve">, </w:t>
-      </w:r>
-      <w:proofErr w:type="gramStart"/>
-      <w:r>
-        <w:rPr>
-          <w:rFonts w:ascii="Arial" w:hAnsi="Arial" w:cs="Arial"/>
-          <w:sz w:val="24"/>
-          <w:szCs w:val="24"/>
-        </w:rPr>
-        <w:t>É</w:t>
-      </w:r>
-      <w:proofErr w:type="gramEnd"/>
-      <w:r>
-        <w:rPr>
-          <w:rFonts w:ascii="Arial" w:hAnsi="Arial" w:cs="Arial"/>
-          <w:sz w:val="24"/>
-          <w:szCs w:val="24"/>
-        </w:rPr>
-        <w:t xml:space="preserve"> possível usar a Siri no Safari para iOS, não para </w:t>
-      </w:r>
-      <w:proofErr w:type="spellStart"/>
-      <w:r>
-        <w:rPr>
-          <w:rFonts w:ascii="Arial" w:hAnsi="Arial" w:cs="Arial"/>
-          <w:sz w:val="24"/>
-          <w:szCs w:val="24"/>
-        </w:rPr>
-        <w:t>macOS</w:t>
-      </w:r>
-      <w:proofErr w:type="spellEnd"/>
-      <w:r>
-        <w:rPr>
-          <w:rFonts w:ascii="Arial" w:hAnsi="Arial" w:cs="Arial"/>
-          <w:sz w:val="24"/>
-          <w:szCs w:val="24"/>
-        </w:rPr>
-        <w:t>.</w:t>
-      </w:r>
-    </w:p>
-    <w:p>
-      <w:pPr>
-        <w:jc w:val="both"/>
-        <w:rPr>
-          <w:rFonts w:ascii="Arial" w:hAnsi="Arial" w:cs="Arial"/>
-          <w:b/>
-          <w:sz w:val="24"/>
-          <w:szCs w:val="24"/>
-          <w:u w:val="single"/>
-        </w:rPr>
-      </w:pPr>
-      <w:r>
-        <w:rPr>
-          <w:rFonts w:ascii="Arial" w:hAnsi="Arial" w:cs="Arial"/>
-          <w:b/>
-          <w:sz w:val="24"/>
-          <w:szCs w:val="24"/>
-          <w:u w:val="single"/>
-        </w:rPr>
-        <w:t>Edge</w:t>
-      </w:r>
-      <w:r>
-        <w:rPr>
-          <w:rFonts w:ascii="Arial" w:hAnsi="Arial" w:cs="Arial"/>
-          <w:b/>
-          <w:sz w:val="24"/>
-          <w:szCs w:val="24"/>
-          <w:u w:val="single"/>
-        </w:rPr>
-        <w:t xml:space="preserve"> </w:t>
-      </w:r>
-      <w:r>
-        <w:rPr>
-          <w:rFonts w:ascii="Arial" w:hAnsi="Arial" w:cs="Arial"/>
-          <w:b/>
-          <w:sz w:val="24"/>
-          <w:szCs w:val="24"/>
-          <w:u w:val="single"/>
-        </w:rPr>
-        <w:t>(Porcentagem de uso 4</w:t>
-      </w:r>
-      <w:r>
-        <w:rPr>
-          <w:rFonts w:ascii="Arial" w:hAnsi="Arial" w:cs="Arial"/>
-          <w:b/>
-          <w:sz w:val="24"/>
-          <w:szCs w:val="24"/>
-          <w:u w:val="single"/>
-        </w:rPr>
-        <w:t>,0</w:t>
-      </w:r>
-      <w:r>
-        <w:rPr>
-          <w:rFonts w:ascii="Arial" w:hAnsi="Arial" w:cs="Arial"/>
-          <w:b/>
-          <w:sz w:val="24"/>
-          <w:szCs w:val="24"/>
-          <w:u w:val="single"/>
-        </w:rPr>
-        <w:t>%)</w:t>
-      </w:r>
-    </w:p>
-    <w:p>
-      <w:pPr>
-        <w:jc w:val="both"/>
-        <w:rPr>
-          <w:rFonts w:ascii="Arial" w:hAnsi="Arial" w:cs="Arial"/>
-          <w:sz w:val="24"/>
-          <w:szCs w:val="24"/>
-        </w:rPr>
-      </w:pPr>
-      <w:r>
-        <w:rPr>
-          <w:rFonts w:ascii="Arial" w:hAnsi="Arial" w:cs="Arial"/>
-          <w:b/>
-          <w:sz w:val="24"/>
-          <w:szCs w:val="24"/>
-        </w:rPr>
-        <w:t>Vantagens:</w:t>
-      </w:r>
-      <w:r>
-        <w:rPr>
-          <w:rFonts w:ascii="Arial" w:hAnsi="Arial" w:cs="Arial"/>
-          <w:sz w:val="24"/>
-          <w:szCs w:val="24"/>
-        </w:rPr>
-        <w:t xml:space="preserve"> </w:t>
-      </w:r>
-      <w:r>
-        <w:rPr>
-          <w:rFonts w:ascii="Arial" w:hAnsi="Arial" w:cs="Arial"/>
-          <w:sz w:val="24"/>
-          <w:szCs w:val="24"/>
-        </w:rPr>
-        <w:t>á vem instalado nos computadores Windows</w:t>
-      </w:r>
-      <w:r>
-        <w:rPr>
-          <w:rFonts w:ascii="Arial" w:hAnsi="Arial" w:cs="Arial"/>
-          <w:sz w:val="24"/>
-          <w:szCs w:val="24"/>
-        </w:rPr>
-        <w:t xml:space="preserve">, </w:t>
-      </w:r>
-      <w:r>
-        <w:rPr>
-          <w:rFonts w:ascii="Arial" w:hAnsi="Arial" w:cs="Arial"/>
-          <w:sz w:val="24"/>
-          <w:szCs w:val="24"/>
-        </w:rPr>
-        <w:t>UI familiar e bastante intuitiva, ainda que algo saturada</w:t>
-      </w:r>
-      <w:r>
-        <w:rPr>
-          <w:rFonts w:ascii="Arial" w:hAnsi="Arial" w:cs="Arial"/>
-          <w:sz w:val="24"/>
-          <w:szCs w:val="24"/>
-        </w:rPr>
-        <w:t xml:space="preserve">, </w:t>
-      </w:r>
-      <w:r>
-        <w:rPr>
-          <w:rFonts w:ascii="Arial" w:hAnsi="Arial" w:cs="Arial"/>
-          <w:sz w:val="24"/>
-          <w:szCs w:val="24"/>
-        </w:rPr>
-        <w:t xml:space="preserve">Versão para computadores está a ser </w:t>
-      </w:r>
-      <w:r>
-        <w:rPr>
-          <w:rFonts w:ascii="Arial" w:hAnsi="Arial" w:cs="Arial"/>
-          <w:sz w:val="24"/>
-          <w:szCs w:val="24"/>
-        </w:rPr>
-        <w:t xml:space="preserve">reconstruída, </w:t>
-      </w:r>
-      <w:r>
-        <w:rPr>
-          <w:rFonts w:ascii="Arial" w:hAnsi="Arial" w:cs="Arial"/>
-          <w:sz w:val="24"/>
-          <w:szCs w:val="24"/>
-        </w:rPr>
-        <w:t>Versão mobile é rápida, familiar e com várias opções</w:t>
-      </w:r>
-      <w:r>
-        <w:rPr>
-          <w:rFonts w:ascii="Arial" w:hAnsi="Arial" w:cs="Arial"/>
-          <w:sz w:val="24"/>
-          <w:szCs w:val="24"/>
-        </w:rPr>
-        <w:t>.</w:t>
-      </w:r>
-    </w:p>
-    <w:p>
-      <w:pPr>
-        <w:jc w:val="both"/>
-        <w:rPr>
-          <w:rFonts w:ascii="Arial" w:hAnsi="Arial" w:cs="Arial"/>
-          <w:sz w:val="24"/>
-          <w:szCs w:val="24"/>
-        </w:rPr>
-      </w:pPr>
-      <w:r>
-        <w:rPr>
-          <w:rFonts w:ascii="Arial" w:hAnsi="Arial" w:cs="Arial"/>
-          <w:b/>
-          <w:sz w:val="24"/>
-          <w:szCs w:val="24"/>
-        </w:rPr>
-        <w:t>Desvantagens:</w:t>
-      </w:r>
-      <w:r>
-        <w:rPr>
-          <w:rFonts w:ascii="Arial" w:hAnsi="Arial" w:cs="Arial"/>
-          <w:sz w:val="24"/>
-          <w:szCs w:val="24"/>
-        </w:rPr>
-        <w:t xml:space="preserve"> </w:t>
-      </w:r>
-      <w:r>
-        <w:rPr>
-          <w:rFonts w:ascii="Arial" w:hAnsi="Arial" w:cs="Arial"/>
-          <w:sz w:val="24"/>
-          <w:szCs w:val="24"/>
-        </w:rPr>
-        <w:t>Não há, para já, uma equivalência entre ambas as versões</w:t>
-      </w:r>
-      <w:r>
-        <w:rPr>
-          <w:rFonts w:ascii="Arial" w:hAnsi="Arial" w:cs="Arial"/>
-          <w:sz w:val="24"/>
-          <w:szCs w:val="24"/>
-        </w:rPr>
-        <w:t>.</w:t>
-      </w:r>
-    </w:p>
-    <w:p>
-      <w:pPr>
-        <w:jc w:val="both"/>
-        <w:rPr>
-          <w:rFonts w:ascii="Arial" w:hAnsi="Arial" w:cs="Arial"/>
-          <w:b/>
-          <w:sz w:val="24"/>
-          <w:szCs w:val="24"/>
-          <w:u w:val="single"/>
-        </w:rPr>
-      </w:pPr>
-      <w:r>
-        <w:rPr>
-          <w:rFonts w:ascii="Arial" w:hAnsi="Arial" w:cs="Arial"/>
-          <w:b/>
-          <w:sz w:val="24"/>
-          <w:szCs w:val="24"/>
-          <w:u w:val="single"/>
-        </w:rPr>
-        <w:t>Firefox</w:t>
-      </w:r>
-      <w:r>
-        <w:rPr>
-          <w:rFonts w:ascii="Arial" w:hAnsi="Arial" w:cs="Arial"/>
-          <w:b/>
-          <w:sz w:val="24"/>
-          <w:szCs w:val="24"/>
-          <w:u w:val="single"/>
-        </w:rPr>
-        <w:t xml:space="preserve"> </w:t>
-      </w:r>
-      <w:r>
-        <w:rPr>
-          <w:rFonts w:ascii="Arial" w:hAnsi="Arial" w:cs="Arial"/>
-          <w:b/>
-          <w:sz w:val="24"/>
-          <w:szCs w:val="24"/>
-          <w:u w:val="single"/>
-        </w:rPr>
-        <w:t xml:space="preserve">(Porcentagem de uso </w:t>
-      </w:r>
-      <w:r>
-        <w:rPr>
-          <w:rFonts w:ascii="Arial" w:hAnsi="Arial" w:cs="Arial"/>
-          <w:b/>
-          <w:sz w:val="24"/>
-          <w:szCs w:val="24"/>
-          <w:u w:val="single"/>
-        </w:rPr>
-        <w:t>3,9</w:t>
-      </w:r>
-      <w:r>
-        <w:rPr>
-          <w:rFonts w:ascii="Arial" w:hAnsi="Arial" w:cs="Arial"/>
-          <w:b/>
-          <w:sz w:val="24"/>
-          <w:szCs w:val="24"/>
-          <w:u w:val="single"/>
-        </w:rPr>
-        <w:t>%)</w:t>
-      </w:r>
-    </w:p>
-    <w:p>
-      <w:pPr>
-        <w:jc w:val="both"/>
-        <w:rPr>
-          <w:rFonts w:ascii="Arial" w:hAnsi="Arial" w:cs="Arial"/>
-          <w:sz w:val="24"/>
-          <w:szCs w:val="24"/>
-        </w:rPr>
-      </w:pPr>
-      <w:r>
-        <w:rPr>
-          <w:rFonts w:ascii="Arial" w:hAnsi="Arial" w:cs="Arial"/>
-          <w:b/>
-          <w:sz w:val="24"/>
-          <w:szCs w:val="24"/>
-        </w:rPr>
-        <w:t>Vantagens:</w:t>
-      </w:r>
-      <w:r>
-        <w:t xml:space="preserve"> </w:t>
-      </w:r>
-      <w:r>
-        <w:rPr>
-          <w:rFonts w:ascii="Arial" w:hAnsi="Arial" w:cs="Arial"/>
-          <w:sz w:val="24"/>
-          <w:szCs w:val="24"/>
-        </w:rPr>
-        <w:t>Navegação rápida pela Web</w:t>
-      </w:r>
-      <w:r>
-        <w:rPr>
-          <w:rFonts w:ascii="Arial" w:hAnsi="Arial" w:cs="Arial"/>
-          <w:sz w:val="24"/>
-          <w:szCs w:val="24"/>
-        </w:rPr>
-        <w:t xml:space="preserve">, </w:t>
-      </w:r>
-      <w:r>
-        <w:rPr>
-          <w:rFonts w:ascii="Arial" w:hAnsi="Arial" w:cs="Arial"/>
-          <w:sz w:val="24"/>
-          <w:szCs w:val="24"/>
-        </w:rPr>
-        <w:t>Capaz de bloquear eficazmente Malware</w:t>
-      </w:r>
-      <w:r>
-        <w:rPr>
-          <w:rFonts w:ascii="Arial" w:hAnsi="Arial" w:cs="Arial"/>
-          <w:sz w:val="24"/>
-          <w:szCs w:val="24"/>
-        </w:rPr>
-        <w:t xml:space="preserve">, </w:t>
-      </w:r>
-      <w:r>
-        <w:rPr>
-          <w:rFonts w:ascii="Arial" w:hAnsi="Arial" w:cs="Arial"/>
-          <w:sz w:val="24"/>
-          <w:szCs w:val="24"/>
-        </w:rPr>
-        <w:t>Modo de navegação privada + Proteção contra monitorização</w:t>
-      </w:r>
-      <w:r>
-        <w:rPr>
-          <w:rFonts w:ascii="Arial" w:hAnsi="Arial" w:cs="Arial"/>
-          <w:sz w:val="24"/>
-          <w:szCs w:val="24"/>
-        </w:rPr>
-        <w:t>.</w:t>
-      </w:r>
-    </w:p>
-    <w:p>
-      <w:pPr>
-        <w:jc w:val="both"/>
-        <w:rPr>
-          <w:rFonts w:ascii="Arial" w:hAnsi="Arial" w:cs="Arial"/>
-          <w:sz w:val="24"/>
-          <w:szCs w:val="24"/>
-        </w:rPr>
-      </w:pPr>
-      <w:r>
-        <w:rPr>
-          <w:rFonts w:ascii="Arial" w:hAnsi="Arial" w:cs="Arial"/>
-          <w:b/>
-          <w:sz w:val="24"/>
-          <w:szCs w:val="24"/>
-        </w:rPr>
-        <w:t>Desvantagens:</w:t>
-      </w:r>
-      <w:r>
-        <w:rPr>
-          <w:rFonts w:ascii="Arial" w:hAnsi="Arial" w:cs="Arial"/>
-          <w:sz w:val="24"/>
-          <w:szCs w:val="24"/>
-        </w:rPr>
-        <w:t xml:space="preserve"> </w:t>
-      </w:r>
-      <w:r>
-        <w:rPr>
-          <w:rFonts w:ascii="Arial" w:hAnsi="Arial" w:cs="Arial"/>
-          <w:sz w:val="24"/>
-          <w:szCs w:val="24"/>
-        </w:rPr>
-        <w:t>Apresenta (alguma) publicidade na página inicial</w:t>
-      </w:r>
-      <w:r>
-        <w:rPr>
-          <w:rFonts w:ascii="Arial" w:hAnsi="Arial" w:cs="Arial"/>
-          <w:sz w:val="24"/>
-          <w:szCs w:val="24"/>
-        </w:rPr>
-        <w:t xml:space="preserve">, </w:t>
-      </w:r>
-      <w:proofErr w:type="gramStart"/>
-      <w:r>
-        <w:rPr>
-          <w:rFonts w:ascii="Arial" w:hAnsi="Arial" w:cs="Arial"/>
-          <w:sz w:val="24"/>
-          <w:szCs w:val="24"/>
-        </w:rPr>
-        <w:t>Não</w:t>
-      </w:r>
-      <w:proofErr w:type="gramEnd"/>
-      <w:r>
-        <w:rPr>
-          <w:rFonts w:ascii="Arial" w:hAnsi="Arial" w:cs="Arial"/>
-          <w:sz w:val="24"/>
-          <w:szCs w:val="24"/>
-        </w:rPr>
-        <w:t xml:space="preserve"> é fácil encontrar os marcadores</w:t>
-      </w:r>
-      <w:r>
-        <w:rPr>
-          <w:rFonts w:ascii="Arial" w:hAnsi="Arial" w:cs="Arial"/>
-          <w:sz w:val="24"/>
-          <w:szCs w:val="24"/>
-        </w:rPr>
-        <w:t>.</w:t>
-      </w:r>
-    </w:p>
-    <w:p>
-      <w:pPr>
-        <w:jc w:val="both"/>
-        <w:rPr>
-          <w:rFonts w:ascii="Arial" w:hAnsi="Arial" w:cs="Arial"/>
-          <w:b/>
-          <w:sz w:val="24"/>
-          <w:szCs w:val="24"/>
-          <w:u w:val="single"/>
-        </w:rPr>
-      </w:pPr>
-      <w:r>
-        <w:rPr>
-          <w:rFonts w:ascii="Arial" w:hAnsi="Arial" w:cs="Arial"/>
-          <w:b/>
-          <w:sz w:val="24"/>
-          <w:szCs w:val="24"/>
-          <w:u w:val="single"/>
-        </w:rPr>
-        <w:t>Opera</w:t>
-      </w:r>
-      <w:r>
-        <w:rPr>
-          <w:rFonts w:ascii="Arial" w:hAnsi="Arial" w:cs="Arial"/>
-          <w:b/>
-          <w:sz w:val="24"/>
-          <w:szCs w:val="24"/>
-          <w:u w:val="single"/>
-        </w:rPr>
-        <w:t xml:space="preserve"> </w:t>
-      </w:r>
-      <w:r>
-        <w:rPr>
-          <w:rFonts w:ascii="Arial" w:hAnsi="Arial" w:cs="Arial"/>
-          <w:b/>
-          <w:sz w:val="24"/>
-          <w:szCs w:val="24"/>
-          <w:u w:val="single"/>
-        </w:rPr>
-        <w:t xml:space="preserve">(Porcentagem de uso </w:t>
-      </w:r>
-      <w:r>
-        <w:rPr>
-          <w:rFonts w:ascii="Arial" w:hAnsi="Arial" w:cs="Arial"/>
-          <w:b/>
-          <w:sz w:val="24"/>
-          <w:szCs w:val="24"/>
-          <w:u w:val="single"/>
-        </w:rPr>
-        <w:t>2,4</w:t>
-      </w:r>
-      <w:r>
-        <w:rPr>
-          <w:rFonts w:ascii="Arial" w:hAnsi="Arial" w:cs="Arial"/>
-          <w:b/>
-          <w:sz w:val="24"/>
-          <w:szCs w:val="24"/>
-          <w:u w:val="single"/>
-        </w:rPr>
-        <w:t>%)</w:t>
-      </w:r>
-    </w:p>
-    <w:p>
-      <w:pPr>
-        <w:jc w:val="both"/>
-        <w:rPr>
-          <w:rFonts w:ascii="Arial" w:hAnsi="Arial" w:cs="Arial"/>
-          <w:sz w:val="24"/>
-          <w:szCs w:val="24"/>
-        </w:rPr>
-      </w:pPr>
-      <w:r>
-        <w:rPr>
-          <w:rFonts w:ascii="Arial" w:hAnsi="Arial" w:cs="Arial"/>
-          <w:b/>
-          <w:sz w:val="24"/>
-          <w:szCs w:val="24"/>
-        </w:rPr>
-        <w:t>Vantagens:</w:t>
-      </w:r>
-      <w:r>
-        <w:rPr>
-          <w:rFonts w:ascii="Segoe UI Emoji" w:hAnsi="Segoe UI Emoji" w:cs="Segoe UI Emoji"/>
-          <w:sz w:val="24"/>
-          <w:szCs w:val="24"/>
-        </w:rPr>
-        <w:t xml:space="preserve"> </w:t>
-      </w:r>
-      <w:r>
-        <w:rPr>
-          <w:rFonts w:ascii="Arial" w:hAnsi="Arial" w:cs="Arial"/>
-          <w:sz w:val="24"/>
-          <w:szCs w:val="24"/>
-        </w:rPr>
-        <w:t>Barra de endereços pode ser usada para fazer pesquisas</w:t>
-      </w:r>
-      <w:r>
-        <w:rPr>
-          <w:rFonts w:ascii="Arial" w:hAnsi="Arial" w:cs="Arial"/>
-          <w:sz w:val="24"/>
-          <w:szCs w:val="24"/>
-        </w:rPr>
-        <w:t xml:space="preserve">, </w:t>
-      </w:r>
-      <w:r>
-        <w:rPr>
-          <w:rFonts w:ascii="Arial" w:hAnsi="Arial" w:cs="Arial"/>
-          <w:sz w:val="24"/>
-          <w:szCs w:val="24"/>
-        </w:rPr>
-        <w:t>Barra lateral para organização de marcadores / favoritos, etc</w:t>
-      </w:r>
-      <w:r>
-        <w:rPr>
-          <w:rFonts w:ascii="Arial" w:hAnsi="Arial" w:cs="Arial"/>
-          <w:sz w:val="24"/>
-          <w:szCs w:val="24"/>
-        </w:rPr>
-        <w:t xml:space="preserve">., </w:t>
-      </w:r>
-      <w:r>
-        <w:rPr>
-          <w:rFonts w:ascii="Arial" w:hAnsi="Arial" w:cs="Arial"/>
-          <w:sz w:val="24"/>
-          <w:szCs w:val="24"/>
-        </w:rPr>
-        <w:t>VPN incluída e versões otimizadas para mobile</w:t>
-      </w:r>
-      <w:r>
-        <w:rPr>
-          <w:rFonts w:ascii="Arial" w:hAnsi="Arial" w:cs="Arial"/>
-          <w:sz w:val="24"/>
-          <w:szCs w:val="24"/>
-        </w:rPr>
-        <w:t>.</w:t>
-      </w:r>
-    </w:p>
-    <w:p>
-      <w:pPr>
-        <w:jc w:val="both"/>
-        <w:rPr>
-          <w:rFonts w:ascii="Arial" w:hAnsi="Arial" w:cs="Arial"/>
-          <w:sz w:val="24"/>
-          <w:szCs w:val="24"/>
-        </w:rPr>
-      </w:pPr>
-      <w:proofErr w:type="spellStart"/>
-      <w:r>
-        <w:rPr>
-          <w:rFonts w:ascii="Arial" w:hAnsi="Arial" w:cs="Arial"/>
-          <w:b/>
-          <w:sz w:val="24"/>
-          <w:szCs w:val="24"/>
-        </w:rPr>
-        <w:t>Desvantagens:</w:t>
-      </w:r>
-      <w:r>
-        <w:rPr>
-          <w:rFonts w:ascii="Arial" w:hAnsi="Arial" w:cs="Arial"/>
-          <w:sz w:val="24"/>
-          <w:szCs w:val="24"/>
-        </w:rPr>
-        <w:t xml:space="preserve"> </w:t>
-      </w:r>
-      <w:proofErr w:type="spellEnd"/>
-      <w:r>
-        <w:rPr>
-          <w:rFonts w:ascii="Arial" w:hAnsi="Arial" w:cs="Arial"/>
-          <w:sz w:val="24"/>
-          <w:szCs w:val="24"/>
-        </w:rPr>
-        <w:t>Existem navegadores mais rápidos</w:t>
-      </w:r>
-      <w:r>
-        <w:rPr>
-          <w:rFonts w:ascii="Arial" w:hAnsi="Arial" w:cs="Arial"/>
-          <w:sz w:val="24"/>
-          <w:szCs w:val="24"/>
-        </w:rPr>
-        <w:t xml:space="preserve">, </w:t>
-      </w:r>
-      <w:r>
-        <w:rPr>
-          <w:rFonts w:ascii="Arial" w:hAnsi="Arial" w:cs="Arial"/>
-          <w:sz w:val="24"/>
-          <w:szCs w:val="24"/>
-        </w:rPr>
-        <w:t>UI inovadora, mas pode ser confusa para alguns utilizadores</w:t>
-      </w:r>
-      <w:r>
-        <w:rPr>
-          <w:rFonts w:ascii="Arial" w:hAnsi="Arial" w:cs="Arial"/>
-          <w:sz w:val="24"/>
-          <w:szCs w:val="24"/>
-        </w:rPr>
-        <w:t>.</w:t>
-      </w:r>
-    </w:p>
-    <w:p>
-      <w:pPr>
-        <w:jc w:val="both"/>
-        <w:rPr>
-          <w:rFonts w:ascii="Arial" w:hAnsi="Arial" w:cs="Arial"/>
-          <w:sz w:val="24"/>
-          <w:szCs w:val="24"/>
-        </w:rPr>
-      </w:pPr>
-      <w:r>
-        <w:rPr>
-          <w:rFonts w:ascii="Arial" w:hAnsi="Arial" w:cs="Arial"/>
-          <w:sz w:val="24"/>
-          <w:szCs w:val="24"/>
-        </w:rPr>
-        <w:t>Q3) Atualmente, há quatro navegadores web instalados: Google Chrome, Firefox, Opera GX e Edge</w:t>
-      </w:r>
-      <w:r>
-        <w:rPr>
-          <w:rFonts w:ascii="Arial" w:hAnsi="Arial" w:cs="Arial"/>
-          <w:sz w:val="24"/>
-          <w:szCs w:val="24"/>
-        </w:rPr>
-        <w:t>, conforme apresentado na imagem abaixo:</w:t>
-      </w:r>
-    </w:p>
-    <w:p>
-      <w:pPr>
-        <w:jc w:val="both"/>
-        <w:rPr>
-          <w:rFonts w:ascii="Arial" w:hAnsi="Arial" w:cs="Arial"/>
-          <w:sz w:val="24"/>
-          <w:szCs w:val="24"/>
-        </w:rPr>
-      </w:pPr>
-      <w:r>
-        <w:rPr>
-          <w:noProof/>
-        </w:rPr>
         <w:drawing>
           <wp:inline distT="0" distB="0" distL="0" distR="0" wp14:anchorId="6D99BD06" wp14:editId="3DF575E8">
             <wp:extent cx="1638300" cy="1981200"/>
@@ -1451,34 +1322,7 @@
           <w:sz w:val="24"/>
           <w:szCs w:val="24"/>
         </w:rPr>
-        <w:t xml:space="preserve"> é um programa aberto desenvolvido pela Microsoft que permite editar códigos. Tem suporte para diversas linguagens de programação e linguagens de marcação de texto. Além disso, conta com diversas extensões que ajudam na experiência do desenvolvedor durante a criação de aplicações. Tem versões disponíveis para os principais sistemas operacionais: Windows, </w:t>
-      </w:r>
-      <w:proofErr w:type="spellStart"/>
-      <w:r>
-        <w:rPr>
-          <w:rFonts w:ascii="Arial" w:hAnsi="Arial" w:cs="Arial"/>
-          <w:sz w:val="24"/>
-          <w:szCs w:val="24"/>
-        </w:rPr>
-        <w:t>MacOS</w:t>
-      </w:r>
-      <w:proofErr w:type="spellEnd"/>
-      <w:r>
-        <w:rPr>
-          <w:rFonts w:ascii="Arial" w:hAnsi="Arial" w:cs="Arial"/>
-          <w:sz w:val="24"/>
-          <w:szCs w:val="24"/>
-        </w:rPr>
-        <w:t xml:space="preserve"> e Linux. Possui sistema de controle de versão </w:t>
-      </w:r>
-      <w:r>
-        <w:rPr>
-          <w:rFonts w:ascii="Arial" w:hAnsi="Arial" w:cs="Arial"/>
-          <w:sz w:val="24"/>
-          <w:szCs w:val="24"/>
-        </w:rPr>
-        <w:lastRenderedPageBreak/>
-        <w:t xml:space="preserve">através do </w:t>
+        <w:t xml:space="preserve"> é um programa aberto desenvolvido pela Microsoft que permite editar códigos. Tem suporte para diversas linguagens de programação e linguagens de marcação de texto. Além disso, conta com diversas extensões que ajudam na experiência do desenvolvedor durante a criação de aplicações. Tem versões disponíveis para os principais sistemas operacionais: Windows, MacOS e Linux. Possui sistema de controle de versão através do </w:t>
       </w:r>
       <w:proofErr w:type="spellStart"/>
       <w:r>
@@ -1821,6 +1665,7 @@
         <w:rPr>
           <w:noProof/>
         </w:rPr>
+        <w:lastRenderedPageBreak/>
         <w:drawing>
           <wp:inline distT="0" distB="0" distL="0" distR="0" wp14:anchorId="390B49A1" wp14:editId="6E3556C3">
             <wp:extent cx="5400040" cy="2202180"/>
@@ -1882,7 +1727,25 @@
           <w:sz w:val="24"/>
           <w:szCs w:val="24"/>
         </w:rPr>
-        <w:t>Q8) Na questão anterior já havia criada a estrutura inicial com algumas coisas.</w:t>
+        <w:t xml:space="preserve">Q8) </w:t>
+      </w:r>
+      <w:bookmarkStart w:id="0" w:name="_Hlk114496101"/>
+      <w:r>
+        <w:rPr>
+          <w:rFonts w:ascii="Arial" w:hAnsi="Arial" w:cs="Arial"/>
+          <w:sz w:val="24"/>
+          <w:szCs w:val="24"/>
+        </w:rPr>
+        <w:t>Na questão anterior já havia criada a estrutura inicial com algumas coisas</w:t>
+      </w:r>
+      <w:bookmarkEnd w:id="0"/>
+      <w:r>
+        <w:rPr>
+          <w:rFonts w:ascii="Arial" w:hAnsi="Arial" w:cs="Arial"/>
+          <w:sz w:val="24"/>
+          <w:szCs w:val="24"/>
+        </w:rPr>
+        <w:t>.</w:t>
       </w:r>
     </w:p>
     <w:p>
@@ -1898,7 +1761,6 @@
         <w:rPr>
           <w:noProof/>
         </w:rPr>
-        <w:lastRenderedPageBreak/>
         <w:drawing>
           <wp:inline distT="0" distB="0" distL="0" distR="0" wp14:anchorId="20B40C93" wp14:editId="400DBD5E">
             <wp:extent cx="5400040" cy="2202180"/>
@@ -2038,9 +1900,19 @@
           <w:sz w:val="24"/>
           <w:szCs w:val="24"/>
         </w:rPr>
-        <w:t>Q10) Criei um repositório que receberá todo o conteúdo do Modulo 03, incluindo a aula 01.</w:t>
-      </w:r>
-    </w:p>
+        <w:t xml:space="preserve">Q10) </w:t>
+      </w:r>
+      <w:bookmarkStart w:id="1" w:name="_GoBack"/>
+      <w:r>
+        <w:rPr>
+          <w:rFonts w:ascii="Arial" w:hAnsi="Arial" w:cs="Arial"/>
+          <w:sz w:val="24"/>
+          <w:szCs w:val="24"/>
+        </w:rPr>
+        <w:t>Criei um repositório que receberá todo o conteúdo do Modulo 03, incluindo a aula 01.</w:t>
+      </w:r>
+    </w:p>
+    <w:bookmarkEnd w:id="1"/>
     <w:p>
       <w:pPr>
         <w:jc w:val="both"/>
@@ -2061,8 +1933,6 @@
           <w:u w:val="single"/>
         </w:rPr>
       </w:pPr>
-      <w:bookmarkStart w:id="0" w:name="_GoBack"/>
-      <w:bookmarkEnd w:id="0"/>
     </w:p>
     <w:p>
       <w:pPr>

</xml_diff>